<commit_message>
Modificado el fichero de operaciones
</commit_message>
<xml_diff>
--- a/Operaciones API.docx
+++ b/Operaciones API.docx
@@ -41,9 +41,47 @@
           <w:ilvl w:val="1"/>
           <w:numId w:val="1"/>
         </w:numPr>
-      </w:pPr>
-      <w:r>
-        <w:t>Crear cuentas de usuario.</w:t>
+        <w:rPr>
+          <w:highlight w:val="green"/>
+        </w:rPr>
+      </w:pPr>
+      <w:r>
+        <w:rPr>
+          <w:highlight w:val="green"/>
+        </w:rPr>
+        <w:t xml:space="preserve">Crear cuentas de </w:t>
+      </w:r>
+      <w:proofErr w:type="gramStart"/>
+      <w:r>
+        <w:rPr>
+          <w:highlight w:val="green"/>
+        </w:rPr>
+        <w:t>usuario</w:t>
+      </w:r>
+      <w:r>
+        <w:rPr>
+          <w:highlight w:val="green"/>
+        </w:rPr>
+        <w:t>(</w:t>
+      </w:r>
+      <w:proofErr w:type="gramEnd"/>
+      <w:r>
+        <w:rPr>
+          <w:highlight w:val="green"/>
+        </w:rPr>
+        <w:t>POST Usuario).</w:t>
+      </w:r>
+    </w:p>
+    <w:p>
+      <w:pPr>
+        <w:pStyle w:val="Prrafodelista"/>
+        <w:numPr>
+          <w:ilvl w:val="1"/>
+          <w:numId w:val="1"/>
+        </w:numPr>
+      </w:pPr>
+      <w:r>
+        <w:t>Crear proyectos nuevos.</w:t>
       </w:r>
     </w:p>
     <w:p>
@@ -387,6 +425,7 @@
         </w:numPr>
       </w:pPr>
       <w:r>
+        <w:lastRenderedPageBreak/>
         <w:t>Relación Trabajador- Informe de actividad pendientes de envío y la fecha del informe (lo mismo para los informes pendientes de aceptación).</w:t>
       </w:r>
     </w:p>
@@ -399,7 +438,6 @@
         </w:numPr>
       </w:pPr>
       <w:r>
-        <w:lastRenderedPageBreak/>
         <w:t>Actividades finalizadas/activas en una fecha o período concreto, con su tiempo estimado y empleado (el jefe marca el fin de las actividades).</w:t>
       </w:r>
     </w:p>
@@ -540,10 +578,44 @@
       </w:r>
       <w:r>
         <w:t xml:space="preserve"> de actividad para una fecha anterior al comienzo del proyecto o fecha posterior a la actual. Tampoco se pueden pedir informes de actividades que no han comenzado.</w:t>
+      </w:r>
+    </w:p>
+    <w:p/>
+    <w:p>
+      <w:pPr>
+        <w:pBdr>
+          <w:bottom w:val="thinThickThinMediumGap" w:sz="18" w:space="1" w:color="auto"/>
+        </w:pBdr>
+      </w:pPr>
+    </w:p>
+    <w:p/>
+    <w:p>
+      <w:r>
+        <w:t>29/11/18</w:t>
+      </w:r>
+    </w:p>
+    <w:p/>
+    <w:p>
+      <w:r>
+        <w:t>Operaciones definidas:</w:t>
+      </w:r>
+    </w:p>
+    <w:p/>
+    <w:p>
+      <w:pPr>
+        <w:pStyle w:val="Prrafodelista"/>
+        <w:numPr>
+          <w:ilvl w:val="0"/>
+          <w:numId w:val="1"/>
+        </w:numPr>
+      </w:pPr>
+      <w:r>
+        <w:t>El administrador necesita obtener usuarios por categoría, para así poder asignar jefe a un proyecto -&gt; GET por categoría.</w:t>
       </w:r>
       <w:bookmarkStart w:id="0" w:name="_GoBack"/>
       <w:bookmarkEnd w:id="0"/>
     </w:p>
+    <w:p/>
     <w:p/>
     <w:p>
       <w:pPr>

</xml_diff>